<commit_message>
fixed spelling and grammar errors
</commit_message>
<xml_diff>
--- a/345-Midterm-Final.docx
+++ b/345-Midterm-Final.docx
@@ -233,7 +233,7 @@
                 </mc:Choice>
                 <mc:Fallback>
                   <w:pict>
-                    <v:line w14:anchorId="5E715119" id="Straight Connector 16" o:spid="_x0000_s1026" style="position:absolute;z-index:251673600;visibility:visible;mso-wrap-style:square;mso-wrap-distance-left:9pt;mso-wrap-distance-top:0;mso-wrap-distance-right:9pt;mso-wrap-distance-bottom:0;mso-position-horizontal:absolute;mso-position-horizontal-relative:text;mso-position-vertical:absolute;mso-position-vertical-relative:text" from="42.65pt,9.2pt" to="257pt,9.2pt" o:gfxdata="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" strokecolor="#4f81bd [3204]" strokeweight="2pt">
+                    <v:line w14:anchorId="59A853FB" id="Straight Connector 16" o:spid="_x0000_s1026" style="position:absolute;z-index:251673600;visibility:visible;mso-wrap-style:square;mso-wrap-distance-left:9pt;mso-wrap-distance-top:0;mso-wrap-distance-right:9pt;mso-wrap-distance-bottom:0;mso-position-horizontal:absolute;mso-position-horizontal-relative:text;mso-position-vertical:absolute;mso-position-vertical-relative:text" from="42.65pt,9.2pt" to="257pt,9.2pt" o:gfxdata="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" strokecolor="#4f81bd [3204]" strokeweight="2pt">
                       <v:shadow on="t" color="black" opacity="24903f" origin=",.5" offset="0,.55556mm"/>
                     </v:line>
                   </w:pict>
@@ -370,7 +370,7 @@
                 </mc:Choice>
                 <mc:Fallback>
                   <w:pict>
-                    <v:line w14:anchorId="5F27C1BB" id="Straight Connector 17" o:spid="_x0000_s1026" style="position:absolute;z-index:251674624;visibility:visible;mso-wrap-style:square;mso-wrap-distance-left:9pt;mso-wrap-distance-top:0;mso-wrap-distance-right:9pt;mso-wrap-distance-bottom:0;mso-position-horizontal:absolute;mso-position-horizontal-relative:text;mso-position-vertical:absolute;mso-position-vertical-relative:text" from="42.5pt,9.4pt" to="256.8pt,9.4pt" o:gfxdata="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" strokecolor="#4f81bd [3204]" strokeweight="2pt">
+                    <v:line w14:anchorId="02A7D251" id="Straight Connector 17" o:spid="_x0000_s1026" style="position:absolute;z-index:251674624;visibility:visible;mso-wrap-style:square;mso-wrap-distance-left:9pt;mso-wrap-distance-top:0;mso-wrap-distance-right:9pt;mso-wrap-distance-bottom:0;mso-position-horizontal:absolute;mso-position-horizontal-relative:text;mso-position-vertical:absolute;mso-position-vertical-relative:text" from="42.5pt,9.4pt" to="256.8pt,9.4pt" o:gfxdata="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" strokecolor="#4f81bd [3204]" strokeweight="2pt">
                       <v:shadow on="t" color="black" opacity="24903f" origin=",.5" offset="0,.55556mm"/>
                     </v:line>
                   </w:pict>
@@ -507,7 +507,7 @@
                 </mc:Choice>
                 <mc:Fallback>
                   <w:pict>
-                    <v:line w14:anchorId="529A9D9A" id="Straight Connector 18" o:spid="_x0000_s1026" style="position:absolute;z-index:251675648;visibility:visible;mso-wrap-style:square;mso-wrap-distance-left:9pt;mso-wrap-distance-top:0;mso-wrap-distance-right:9pt;mso-wrap-distance-bottom:0;mso-position-horizontal:absolute;mso-position-horizontal-relative:text;mso-position-vertical:absolute;mso-position-vertical-relative:text" from="42.5pt,7.85pt" to="256.8pt,7.85pt" o:gfxdata="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" strokecolor="#4f81bd [3204]" strokeweight="2pt">
+                    <v:line w14:anchorId="5D2ED075" id="Straight Connector 18" o:spid="_x0000_s1026" style="position:absolute;z-index:251675648;visibility:visible;mso-wrap-style:square;mso-wrap-distance-left:9pt;mso-wrap-distance-top:0;mso-wrap-distance-right:9pt;mso-wrap-distance-bottom:0;mso-position-horizontal:absolute;mso-position-horizontal-relative:text;mso-position-vertical:absolute;mso-position-vertical-relative:text" from="42.5pt,7.85pt" to="256.8pt,7.85pt" o:gfxdata="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" strokecolor="#4f81bd [3204]" strokeweight="2pt">
                       <v:shadow on="t" color="black" opacity="24903f" origin=",.5" offset="0,.55556mm"/>
                     </v:line>
                   </w:pict>
@@ -599,13 +599,13 @@
           </w:tcPr>
           <w:p>
             <w:r>
-              <w:t>Most shots are spread around the court evenly. You can see more shots in the middle of the paint. This most likely came from a re-build, and Milwaukee letting their</w:t>
-            </w:r>
-            <w:r>
-              <w:t xml:space="preserve"> best</w:t>
-            </w:r>
-            <w:r>
-              <w:t xml:space="preserve"> shooters go.</w:t>
+              <w:t>Most shots are spread around the court evenly. You can see more shots in the middle of the paint</w:t>
+            </w:r>
+            <w:r>
+              <w:t xml:space="preserve"> as well as around the three-point line</w:t>
+            </w:r>
+            <w:r>
+              <w:t xml:space="preserve">. </w:t>
             </w:r>
           </w:p>
         </w:tc>
@@ -919,7 +919,7 @@
                 </mc:Choice>
                 <mc:Fallback>
                   <w:pict>
-                    <v:line w14:anchorId="55AA9945" id="Straight Connector 19" o:spid="_x0000_s1026" style="position:absolute;z-index:251676672;visibility:visible;mso-wrap-style:square;mso-wrap-distance-left:9pt;mso-wrap-distance-top:0;mso-wrap-distance-right:9pt;mso-wrap-distance-bottom:0;mso-position-horizontal:absolute;mso-position-horizontal-relative:text;mso-position-vertical:absolute;mso-position-vertical-relative:text" from="46.7pt,7.3pt" to="133.95pt,7.3pt" o:gfxdata="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" strokecolor="#4f81bd [3204]" strokeweight="2pt">
+                    <v:line w14:anchorId="748143BF" id="Straight Connector 19" o:spid="_x0000_s1026" style="position:absolute;z-index:251676672;visibility:visible;mso-wrap-style:square;mso-wrap-distance-left:9pt;mso-wrap-distance-top:0;mso-wrap-distance-right:9pt;mso-wrap-distance-bottom:0;mso-position-horizontal:absolute;mso-position-horizontal-relative:text;mso-position-vertical:absolute;mso-position-vertical-relative:text" from="46.7pt,7.3pt" to="133.95pt,7.3pt" o:gfxdata="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" strokecolor="#4f81bd [3204]" strokeweight="2pt">
                       <v:shadow on="t" color="black" opacity="24903f" origin=",.5" offset="0,.55556mm"/>
                     </v:line>
                   </w:pict>
@@ -1001,7 +1001,7 @@
                 </mc:Choice>
                 <mc:Fallback>
                   <w:pict>
-                    <v:line w14:anchorId="14ED0078" id="Straight Connector 20" o:spid="_x0000_s1026" style="position:absolute;z-index:251677696;visibility:visible;mso-wrap-style:square;mso-wrap-distance-left:9pt;mso-wrap-distance-top:0;mso-wrap-distance-right:9pt;mso-wrap-distance-bottom:0;mso-position-horizontal:absolute;mso-position-horizontal-relative:text;mso-position-vertical:absolute;mso-position-vertical-relative:text" from="118.55pt,6.95pt" to="251.65pt,6.95pt" o:gfxdata="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" strokecolor="#4f81bd [3204]" strokeweight="2pt">
+                    <v:line w14:anchorId="0AC96F5D" id="Straight Connector 20" o:spid="_x0000_s1026" style="position:absolute;z-index:251677696;visibility:visible;mso-wrap-style:square;mso-wrap-distance-left:9pt;mso-wrap-distance-top:0;mso-wrap-distance-right:9pt;mso-wrap-distance-bottom:0;mso-position-horizontal:absolute;mso-position-horizontal-relative:text;mso-position-vertical:absolute;mso-position-vertical-relative:text" from="118.55pt,6.95pt" to="251.65pt,6.95pt" o:gfxdata="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" strokecolor="#4f81bd [3204]" strokeweight="2pt">
                       <v:shadow on="t" color="black" opacity="24903f" origin=",.5" offset="0,.55556mm"/>
                     </v:line>
                   </w:pict>
@@ -1105,7 +1105,7 @@
                 </mc:Choice>
                 <mc:Fallback>
                   <w:pict>
-                    <v:line w14:anchorId="061A2313" id="Straight Connector 21" o:spid="_x0000_s1026" style="position:absolute;z-index:251678720;visibility:visible;mso-wrap-style:square;mso-wrap-distance-left:9pt;mso-wrap-distance-top:0;mso-wrap-distance-right:9pt;mso-wrap-distance-bottom:0;mso-position-horizontal:absolute;mso-position-horizontal-relative:text;mso-position-vertical:absolute;mso-position-vertical-relative:text" from="46.7pt,8.35pt" to="133.95pt,8.35pt" o:gfxdata="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" strokecolor="#4f81bd [3204]" strokeweight="2pt">
+                    <v:line w14:anchorId="32931322" id="Straight Connector 21" o:spid="_x0000_s1026" style="position:absolute;z-index:251678720;visibility:visible;mso-wrap-style:square;mso-wrap-distance-left:9pt;mso-wrap-distance-top:0;mso-wrap-distance-right:9pt;mso-wrap-distance-bottom:0;mso-position-horizontal:absolute;mso-position-horizontal-relative:text;mso-position-vertical:absolute;mso-position-vertical-relative:text" from="46.7pt,8.35pt" to="133.95pt,8.35pt" o:gfxdata="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" strokecolor="#4f81bd [3204]" strokeweight="2pt">
                       <v:shadow on="t" color="black" opacity="24903f" origin=",.5" offset="0,.55556mm"/>
                     </v:line>
                   </w:pict>
@@ -1194,7 +1194,7 @@
                 </mc:Choice>
                 <mc:Fallback>
                   <w:pict>
-                    <v:line w14:anchorId="2297D209" id="Straight Connector 22" o:spid="_x0000_s1026" style="position:absolute;z-index:251679744;visibility:visible;mso-wrap-style:square;mso-wrap-distance-left:9pt;mso-wrap-distance-top:0;mso-wrap-distance-right:9pt;mso-wrap-distance-bottom:0;mso-position-horizontal:absolute;mso-position-horizontal-relative:text;mso-position-vertical:absolute;mso-position-vertical-relative:text" from="-57.15pt,6.8pt" to="75.95pt,6.8pt" o:gfxdata="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" strokecolor="#4f81bd [3204]" strokeweight="2pt">
+                    <v:line w14:anchorId="34A86A53" id="Straight Connector 22" o:spid="_x0000_s1026" style="position:absolute;z-index:251679744;visibility:visible;mso-wrap-style:square;mso-wrap-distance-left:9pt;mso-wrap-distance-top:0;mso-wrap-distance-right:9pt;mso-wrap-distance-bottom:0;mso-position-horizontal:absolute;mso-position-horizontal-relative:text;mso-position-vertical:absolute;mso-position-vertical-relative:text" from="-57.15pt,6.8pt" to="75.95pt,6.8pt" o:gfxdata="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" strokecolor="#4f81bd [3204]" strokeweight="2pt">
                       <v:shadow on="t" color="black" opacity="24903f" origin=",.5" offset="0,.55556mm"/>
                     </v:line>
                   </w:pict>
@@ -1288,7 +1288,7 @@
                 </mc:Choice>
                 <mc:Fallback>
                   <w:pict>
-                    <v:line w14:anchorId="0D87A869" id="Straight Connector 23" o:spid="_x0000_s1026" style="position:absolute;z-index:251680768;visibility:visible;mso-wrap-style:square;mso-wrap-distance-left:9pt;mso-wrap-distance-top:0;mso-wrap-distance-right:9pt;mso-wrap-distance-bottom:0;mso-position-horizontal:absolute;mso-position-horizontal-relative:text;mso-position-vertical:absolute;mso-position-vertical-relative:text" from="46.7pt,7.7pt" to="133.95pt,7.7pt" o:gfxdata="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" strokecolor="#4f81bd [3204]" strokeweight="2pt">
+                    <v:line w14:anchorId="70C1DCB4" id="Straight Connector 23" o:spid="_x0000_s1026" style="position:absolute;z-index:251680768;visibility:visible;mso-wrap-style:square;mso-wrap-distance-left:9pt;mso-wrap-distance-top:0;mso-wrap-distance-right:9pt;mso-wrap-distance-bottom:0;mso-position-horizontal:absolute;mso-position-horizontal-relative:text;mso-position-vertical:absolute;mso-position-vertical-relative:text" from="46.7pt,7.7pt" to="133.95pt,7.7pt" o:gfxdata="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" strokecolor="#4f81bd [3204]" strokeweight="2pt">
                       <v:shadow on="t" color="black" opacity="24903f" origin=",.5" offset="0,.55556mm"/>
                     </v:line>
                   </w:pict>
@@ -1364,7 +1364,7 @@
                 </mc:Choice>
                 <mc:Fallback>
                   <w:pict>
-                    <v:line w14:anchorId="61E23F05" id="Straight Connector 24" o:spid="_x0000_s1026" style="position:absolute;z-index:251681792;visibility:visible;mso-wrap-style:square;mso-wrap-distance-left:9pt;mso-wrap-distance-top:0;mso-wrap-distance-right:9pt;mso-wrap-distance-bottom:0;mso-position-horizontal:absolute;mso-position-horizontal-relative:text;mso-position-vertical:absolute;mso-position-vertical-relative:text" from="118.35pt,7.35pt" to="251.45pt,7.35pt" o:gfxdata="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" strokecolor="#4f81bd [3204]" strokeweight="2pt">
+                    <v:line w14:anchorId="1A585613" id="Straight Connector 24" o:spid="_x0000_s1026" style="position:absolute;z-index:251681792;visibility:visible;mso-wrap-style:square;mso-wrap-distance-left:9pt;mso-wrap-distance-top:0;mso-wrap-distance-right:9pt;mso-wrap-distance-bottom:0;mso-position-horizontal:absolute;mso-position-horizontal-relative:text;mso-position-vertical:absolute;mso-position-vertical-relative:text" from="118.35pt,7.35pt" to="251.45pt,7.35pt" o:gfxdata="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" strokecolor="#4f81bd [3204]" strokeweight="2pt">
                       <v:shadow on="t" color="black" opacity="24903f" origin=",.5" offset="0,.55556mm"/>
                     </v:line>
                   </w:pict>
@@ -1693,7 +1693,7 @@
                 </mc:Choice>
                 <mc:Fallback>
                   <w:pict>
-                    <v:line w14:anchorId="4E90D6BF" id="Straight Connector 26" o:spid="_x0000_s1026" style="position:absolute;z-index:251682816;visibility:visible;mso-wrap-style:square;mso-wrap-distance-left:9pt;mso-wrap-distance-top:0;mso-wrap-distance-right:9pt;mso-wrap-distance-bottom:0;mso-position-horizontal:absolute;mso-position-horizontal-relative:text;mso-position-vertical:absolute;mso-position-vertical-relative:text" from="40.15pt,8.15pt" to="130.55pt,8.15pt" o:gfxdata="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" strokecolor="#4f81bd [3204]" strokeweight="2pt">
+                    <v:line w14:anchorId="6B84E993" id="Straight Connector 26" o:spid="_x0000_s1026" style="position:absolute;z-index:251682816;visibility:visible;mso-wrap-style:square;mso-wrap-distance-left:9pt;mso-wrap-distance-top:0;mso-wrap-distance-right:9pt;mso-wrap-distance-bottom:0;mso-position-horizontal:absolute;mso-position-horizontal-relative:text;mso-position-vertical:absolute;mso-position-vertical-relative:text" from="40.15pt,8.15pt" to="130.55pt,8.15pt" o:gfxdata="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" strokecolor="#4f81bd [3204]" strokeweight="2pt">
                       <v:shadow on="t" color="black" opacity="24903f" origin=",.5" offset="0,.55556mm"/>
                     </v:line>
                   </w:pict>
@@ -1778,7 +1778,7 @@
                 </mc:Choice>
                 <mc:Fallback>
                   <w:pict>
-                    <v:line w14:anchorId="52DD3DD6" id="Straight Connector 30" o:spid="_x0000_s1026" style="position:absolute;z-index:251689984;visibility:visible;mso-wrap-style:square;mso-wrap-distance-left:9pt;mso-wrap-distance-top:0;mso-wrap-distance-right:9pt;mso-wrap-distance-bottom:0;mso-position-horizontal:absolute;mso-position-horizontal-relative:text;mso-position-vertical:absolute;mso-position-vertical-relative:text" from="117.5pt,7.8pt" to="260.65pt,7.8pt" o:gfxdata="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" strokecolor="#4f81bd [3204]" strokeweight="2pt">
+                    <v:line w14:anchorId="4F10E7D7" id="Straight Connector 30" o:spid="_x0000_s1026" style="position:absolute;z-index:251689984;visibility:visible;mso-wrap-style:square;mso-wrap-distance-left:9pt;mso-wrap-distance-top:0;mso-wrap-distance-right:9pt;mso-wrap-distance-bottom:0;mso-position-horizontal:absolute;mso-position-horizontal-relative:text;mso-position-vertical:absolute;mso-position-vertical-relative:text" from="117.5pt,7.8pt" to="260.65pt,7.8pt" o:gfxdata="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" strokecolor="#4f81bd [3204]" strokeweight="2pt">
                       <v:shadow on="t" color="black" opacity="24903f" origin=",.5" offset="0,.55556mm"/>
                     </v:line>
                   </w:pict>
@@ -1919,7 +1919,7 @@
                 </mc:Choice>
                 <mc:Fallback>
                   <w:pict>
-                    <v:line w14:anchorId="0F7F7B2A" id="Straight Connector 31" o:spid="_x0000_s1026" style="position:absolute;z-index:251691008;visibility:visible;mso-wrap-style:square;mso-wrap-distance-left:9pt;mso-wrap-distance-top:0;mso-wrap-distance-right:9pt;mso-wrap-distance-bottom:0;mso-position-horizontal:absolute;mso-position-horizontal-relative:text;mso-position-vertical:absolute;mso-position-vertical-relative:text" from="117.3pt,7.15pt" to="260.45pt,7.15pt" o:gfxdata="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" strokecolor="#4f81bd [3204]" strokeweight="2pt">
+                    <v:line w14:anchorId="0BAFDA29" id="Straight Connector 31" o:spid="_x0000_s1026" style="position:absolute;z-index:251691008;visibility:visible;mso-wrap-style:square;mso-wrap-distance-left:9pt;mso-wrap-distance-top:0;mso-wrap-distance-right:9pt;mso-wrap-distance-bottom:0;mso-position-horizontal:absolute;mso-position-horizontal-relative:text;mso-position-vertical:absolute;mso-position-vertical-relative:text" from="117.3pt,7.15pt" to="260.45pt,7.15pt" o:gfxdata="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" strokecolor="#4f81bd [3204]" strokeweight="2pt">
                       <v:shadow on="t" color="black" opacity="24903f" origin=",.5" offset="0,.55556mm"/>
                     </v:line>
                   </w:pict>
@@ -1982,7 +1982,7 @@
                 </mc:Choice>
                 <mc:Fallback>
                   <w:pict>
-                    <v:line w14:anchorId="2BC3F6D4" id="Straight Connector 28" o:spid="_x0000_s1026" style="position:absolute;z-index:251686912;visibility:visible;mso-wrap-style:square;mso-wrap-distance-left:9pt;mso-wrap-distance-top:0;mso-wrap-distance-right:9pt;mso-wrap-distance-bottom:0;mso-position-horizontal:absolute;mso-position-horizontal-relative:text;mso-position-vertical:absolute;mso-position-vertical-relative:text" from="-27.8pt,7.35pt" to="62.6pt,7.35pt" o:gfxdata="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" strokecolor="#4f81bd [3204]" strokeweight="2pt">
+                    <v:line w14:anchorId="371FC220" id="Straight Connector 28" o:spid="_x0000_s1026" style="position:absolute;z-index:251686912;visibility:visible;mso-wrap-style:square;mso-wrap-distance-left:9pt;mso-wrap-distance-top:0;mso-wrap-distance-right:9pt;mso-wrap-distance-bottom:0;mso-position-horizontal:absolute;mso-position-horizontal-relative:text;mso-position-vertical:absolute;mso-position-vertical-relative:text" from="-27.8pt,7.35pt" to="62.6pt,7.35pt" o:gfxdata="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" strokecolor="#4f81bd [3204]" strokeweight="2pt">
                       <v:shadow on="t" color="black" opacity="24903f" origin=",.5" offset="0,.55556mm"/>
                     </v:line>
                   </w:pict>
@@ -2126,7 +2126,7 @@
                 </mc:Choice>
                 <mc:Fallback>
                   <w:pict>
-                    <v:line w14:anchorId="0065C2E2" id="Straight Connector 32" o:spid="_x0000_s1026" style="position:absolute;z-index:251692032;visibility:visible;mso-wrap-style:square;mso-wrap-distance-left:9pt;mso-wrap-distance-top:0;mso-wrap-distance-right:9pt;mso-wrap-distance-bottom:0;mso-position-horizontal:absolute;mso-position-horizontal-relative:text;mso-position-vertical:absolute;mso-position-vertical-relative:text" from="117.3pt,7.3pt" to="260.45pt,7.3pt" o:gfxdata="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" strokecolor="#4f81bd [3204]" strokeweight="2pt">
+                    <v:line w14:anchorId="3B066086" id="Straight Connector 32" o:spid="_x0000_s1026" style="position:absolute;z-index:251692032;visibility:visible;mso-wrap-style:square;mso-wrap-distance-left:9pt;mso-wrap-distance-top:0;mso-wrap-distance-right:9pt;mso-wrap-distance-bottom:0;mso-position-horizontal:absolute;mso-position-horizontal-relative:text;mso-position-vertical:absolute;mso-position-vertical-relative:text" from="117.3pt,7.3pt" to="260.45pt,7.3pt" o:gfxdata="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" strokecolor="#4f81bd [3204]" strokeweight="2pt">
                       <v:shadow on="t" color="black" opacity="24903f" origin=",.5" offset="0,.55556mm"/>
                     </v:line>
                   </w:pict>
@@ -2189,7 +2189,7 @@
                 </mc:Choice>
                 <mc:Fallback>
                   <w:pict>
-                    <v:line w14:anchorId="01F49A6A" id="Straight Connector 29" o:spid="_x0000_s1026" style="position:absolute;z-index:251688960;visibility:visible;mso-wrap-style:square;mso-wrap-distance-left:9pt;mso-wrap-distance-top:0;mso-wrap-distance-right:9pt;mso-wrap-distance-bottom:0;mso-position-horizontal:absolute;mso-position-horizontal-relative:text;mso-position-vertical:absolute;mso-position-vertical-relative:text" from="-27.8pt,7.1pt" to="62.6pt,7.1pt" o:gfxdata="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" strokecolor="#4f81bd [3204]" strokeweight="2pt">
+                    <v:line w14:anchorId="6390D38E" id="Straight Connector 29" o:spid="_x0000_s1026" style="position:absolute;z-index:251688960;visibility:visible;mso-wrap-style:square;mso-wrap-distance-left:9pt;mso-wrap-distance-top:0;mso-wrap-distance-right:9pt;mso-wrap-distance-bottom:0;mso-position-horizontal:absolute;mso-position-horizontal-relative:text;mso-position-vertical:absolute;mso-position-vertical-relative:text" from="-27.8pt,7.1pt" to="62.6pt,7.1pt" o:gfxdata="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" strokecolor="#4f81bd [3204]" strokeweight="2pt">
                       <v:shadow on="t" color="black" opacity="24903f" origin=",.5" offset="0,.55556mm"/>
                     </v:line>
                   </w:pict>
@@ -2805,7 +2805,7 @@
                 </mc:Choice>
                 <mc:Fallback>
                   <w:pict>
-                    <v:line w14:anchorId="0CB66DA7" id="Straight Connector 33" o:spid="_x0000_s1026" style="position:absolute;z-index:251693056;visibility:visible;mso-wrap-style:square;mso-wrap-distance-left:9pt;mso-wrap-distance-top:0;mso-wrap-distance-right:9pt;mso-wrap-distance-bottom:0;mso-position-horizontal:absolute;mso-position-horizontal-relative:text;mso-position-vertical:absolute;mso-position-vertical-relative:text" from="40pt,8.15pt" to="130.4pt,8.15pt" o:gfxdata="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" strokecolor="#4f81bd [3204]" strokeweight="2pt">
+                    <v:line w14:anchorId="05A6174B" id="Straight Connector 33" o:spid="_x0000_s1026" style="position:absolute;z-index:251693056;visibility:visible;mso-wrap-style:square;mso-wrap-distance-left:9pt;mso-wrap-distance-top:0;mso-wrap-distance-right:9pt;mso-wrap-distance-bottom:0;mso-position-horizontal:absolute;mso-position-horizontal-relative:text;mso-position-vertical:absolute;mso-position-vertical-relative:text" from="40pt,8.15pt" to="130.4pt,8.15pt" o:gfxdata="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" strokecolor="#4f81bd [3204]" strokeweight="2pt">
                       <v:shadow on="t" color="black" opacity="24903f" origin=",.5" offset="0,.55556mm"/>
                     </v:line>
                   </w:pict>
@@ -2909,7 +2909,7 @@
                 </mc:Choice>
                 <mc:Fallback>
                   <w:pict>
-                    <v:line w14:anchorId="6F18E34E" id="Straight Connector 36" o:spid="_x0000_s1026" style="position:absolute;z-index:251696128;visibility:visible;mso-wrap-style:square;mso-wrap-distance-left:9pt;mso-wrap-distance-top:0;mso-wrap-distance-right:9pt;mso-wrap-distance-bottom:0;mso-position-horizontal:absolute;mso-position-horizontal-relative:text;mso-position-vertical:absolute;mso-position-vertical-relative:text" from="-68.2pt,7.8pt" to="74.95pt,7.8pt" o:gfxdata="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" strokecolor="#4f81bd [3204]" strokeweight="2pt">
+                    <v:line w14:anchorId="380E3FFD" id="Straight Connector 36" o:spid="_x0000_s1026" style="position:absolute;z-index:251696128;visibility:visible;mso-wrap-style:square;mso-wrap-distance-left:9pt;mso-wrap-distance-top:0;mso-wrap-distance-right:9pt;mso-wrap-distance-bottom:0;mso-position-horizontal:absolute;mso-position-horizontal-relative:text;mso-position-vertical:absolute;mso-position-vertical-relative:text" from="-68.2pt,7.8pt" to="74.95pt,7.8pt" o:gfxdata="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" strokecolor="#4f81bd [3204]" strokeweight="2pt">
                       <v:shadow on="t" color="black" opacity="24903f" origin=",.5" offset="0,.55556mm"/>
                     </v:line>
                   </w:pict>
@@ -3012,7 +3012,7 @@
                 </mc:Choice>
                 <mc:Fallback>
                   <w:pict>
-                    <v:line w14:anchorId="3BF22C8E" id="Straight Connector 34" o:spid="_x0000_s1026" style="position:absolute;z-index:251694080;visibility:visible;mso-wrap-style:square;mso-wrap-distance-left:9pt;mso-wrap-distance-top:0;mso-wrap-distance-right:9pt;mso-wrap-distance-bottom:0;mso-position-horizontal:absolute;mso-position-horizontal-relative:text;mso-position-vertical:absolute;mso-position-vertical-relative:text" from="40pt,8.35pt" to="130.4pt,8.35pt" o:gfxdata="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" strokecolor="#4f81bd [3204]" strokeweight="2pt">
+                    <v:line w14:anchorId="4FDA0B70" id="Straight Connector 34" o:spid="_x0000_s1026" style="position:absolute;z-index:251694080;visibility:visible;mso-wrap-style:square;mso-wrap-distance-left:9pt;mso-wrap-distance-top:0;mso-wrap-distance-right:9pt;mso-wrap-distance-bottom:0;mso-position-horizontal:absolute;mso-position-horizontal-relative:text;mso-position-vertical:absolute;mso-position-vertical-relative:text" from="40pt,8.35pt" to="130.4pt,8.35pt" o:gfxdata="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" strokecolor="#4f81bd [3204]" strokeweight="2pt">
                       <v:shadow on="t" color="black" opacity="24903f" origin=",.5" offset="0,.55556mm"/>
                     </v:line>
                   </w:pict>
@@ -3094,7 +3094,7 @@
                 </mc:Choice>
                 <mc:Fallback>
                   <w:pict>
-                    <v:line w14:anchorId="5BED5FC7" id="Straight Connector 37" o:spid="_x0000_s1026" style="position:absolute;z-index:251697152;visibility:visible;mso-wrap-style:square;mso-wrap-distance-left:9pt;mso-wrap-distance-top:0;mso-wrap-distance-right:9pt;mso-wrap-distance-bottom:0;mso-position-horizontal:absolute;mso-position-horizontal-relative:text;mso-position-vertical:absolute;mso-position-vertical-relative:text" from="116.15pt,8pt" to="259.3pt,8pt" o:gfxdata="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" strokecolor="#4f81bd [3204]" strokeweight="2pt">
+                    <v:line w14:anchorId="4A9A7268" id="Straight Connector 37" o:spid="_x0000_s1026" style="position:absolute;z-index:251697152;visibility:visible;mso-wrap-style:square;mso-wrap-distance-left:9pt;mso-wrap-distance-top:0;mso-wrap-distance-right:9pt;mso-wrap-distance-bottom:0;mso-position-horizontal:absolute;mso-position-horizontal-relative:text;mso-position-vertical:absolute;mso-position-vertical-relative:text" from="116.15pt,8pt" to="259.3pt,8pt" o:gfxdata="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" strokecolor="#4f81bd [3204]" strokeweight="2pt">
                       <v:shadow on="t" color="black" opacity="24903f" origin=",.5" offset="0,.55556mm"/>
                     </v:line>
                   </w:pict>
@@ -3219,7 +3219,7 @@
                 </mc:Choice>
                 <mc:Fallback>
                   <w:pict>
-                    <v:line w14:anchorId="4442CA02" id="Straight Connector 35" o:spid="_x0000_s1026" style="position:absolute;z-index:251695104;visibility:visible;mso-wrap-style:square;mso-wrap-distance-left:9pt;mso-wrap-distance-top:0;mso-wrap-distance-right:9pt;mso-wrap-distance-bottom:0;mso-position-horizontal:absolute;mso-position-horizontal-relative:text;mso-position-vertical:absolute;mso-position-vertical-relative:text" from="40pt,7.65pt" to="130.4pt,7.65pt" o:gfxdata="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" strokecolor="#4f81bd [3204]" strokeweight="2pt">
+                    <v:line w14:anchorId="76E6345F" id="Straight Connector 35" o:spid="_x0000_s1026" style="position:absolute;z-index:251695104;visibility:visible;mso-wrap-style:square;mso-wrap-distance-left:9pt;mso-wrap-distance-top:0;mso-wrap-distance-right:9pt;mso-wrap-distance-bottom:0;mso-position-horizontal:absolute;mso-position-horizontal-relative:text;mso-position-vertical:absolute;mso-position-vertical-relative:text" from="40pt,7.65pt" to="130.4pt,7.65pt" o:gfxdata="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" strokecolor="#4f81bd [3204]" strokeweight="2pt">
                       <v:shadow on="t" color="black" opacity="24903f" origin=",.5" offset="0,.55556mm"/>
                     </v:line>
                   </w:pict>
@@ -3301,7 +3301,7 @@
                 </mc:Choice>
                 <mc:Fallback>
                   <w:pict>
-                    <v:line w14:anchorId="621B89C2" id="Straight Connector 38" o:spid="_x0000_s1026" style="position:absolute;z-index:251698176;visibility:visible;mso-wrap-style:square;mso-wrap-distance-left:9pt;mso-wrap-distance-top:0;mso-wrap-distance-right:9pt;mso-wrap-distance-bottom:0;mso-position-horizontal:absolute;mso-position-horizontal-relative:text;mso-position-vertical:absolute;mso-position-vertical-relative:text" from="116.15pt,7.3pt" to="259.3pt,7.3pt" o:gfxdata="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" strokecolor="#4f81bd [3204]" strokeweight="2pt">
+                    <v:line w14:anchorId="467D4EEB" id="Straight Connector 38" o:spid="_x0000_s1026" style="position:absolute;z-index:251698176;visibility:visible;mso-wrap-style:square;mso-wrap-distance-left:9pt;mso-wrap-distance-top:0;mso-wrap-distance-right:9pt;mso-wrap-distance-bottom:0;mso-position-horizontal:absolute;mso-position-horizontal-relative:text;mso-position-vertical:absolute;mso-position-vertical-relative:text" from="116.15pt,7.3pt" to="259.3pt,7.3pt" o:gfxdata="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" strokecolor="#4f81bd [3204]" strokeweight="2pt">
                       <v:shadow on="t" color="black" opacity="24903f" origin=",.5" offset="0,.55556mm"/>
                     </v:line>
                   </w:pict>
@@ -3461,7 +3461,19 @@
         <w:t>d</w:t>
       </w:r>
       <w:r>
-        <w:t xml:space="preserve"> the defense to move higher up and spread out more. Therefore, this strategy of basketball not only lets your shooters shoot the ball, but also spreads the court out giving you more high probability shots close to the basket. </w:t>
+        <w:t xml:space="preserve"> the defense to move higher up and spread out more. Therefore, this strategy of basketball not only lets your shooters shoot the ball, but also spreads </w:t>
+      </w:r>
+      <w:r>
+        <w:t xml:space="preserve">out </w:t>
+      </w:r>
+      <w:r>
+        <w:t>the court</w:t>
+      </w:r>
+      <w:r>
+        <w:t>,</w:t>
+      </w:r>
+      <w:r>
+        <w:t xml:space="preserve"> giving you more high probability shots close to the basket. </w:t>
       </w:r>
       <w:r>
         <w:t xml:space="preserve">Resulting in more threes and layups as seen in plots. </w:t>
@@ -3605,10 +3617,158 @@
           <w:noProof/>
         </w:rPr>
         <w:lastRenderedPageBreak/>
+        <w:drawing>
+          <wp:anchor distT="0" distB="0" distL="114300" distR="114300" simplePos="0" relativeHeight="251672576" behindDoc="0" locked="0" layoutInCell="1" allowOverlap="1" wp14:anchorId="26BCD351" wp14:editId="6E3984CD">
+            <wp:simplePos x="0" y="0"/>
+            <wp:positionH relativeFrom="column">
+              <wp:posOffset>2964180</wp:posOffset>
+            </wp:positionH>
+            <wp:positionV relativeFrom="page">
+              <wp:posOffset>6824980</wp:posOffset>
+            </wp:positionV>
+            <wp:extent cx="3742055" cy="3072765"/>
+            <wp:effectExtent l="0" t="0" r="4445" b="635"/>
+            <wp:wrapThrough wrapText="bothSides">
+              <wp:wrapPolygon edited="0">
+                <wp:start x="0" y="0"/>
+                <wp:lineTo x="0" y="21515"/>
+                <wp:lineTo x="21552" y="21515"/>
+                <wp:lineTo x="21552" y="0"/>
+                <wp:lineTo x="0" y="0"/>
+              </wp:wrapPolygon>
+            </wp:wrapThrough>
+            <wp:docPr id="15" name="Picture"/>
+            <wp:cNvGraphicFramePr/>
+            <a:graphic xmlns:a="http://schemas.openxmlformats.org/drawingml/2006/main">
+              <a:graphicData uri="http://schemas.openxmlformats.org/drawingml/2006/picture">
+                <pic:pic xmlns:pic="http://schemas.openxmlformats.org/drawingml/2006/picture">
+                  <pic:nvPicPr>
+                    <pic:cNvPr id="0" name="Picture" descr="345-Midterm_files/figure-docx/unnamed-chunk-11-4.png"/>
+                    <pic:cNvPicPr>
+                      <a:picLocks noChangeAspect="1" noChangeArrowheads="1"/>
+                    </pic:cNvPicPr>
+                  </pic:nvPicPr>
+                  <pic:blipFill>
+                    <a:blip r:embed="rId18">
+                      <a:extLst>
+                        <a:ext uri="{28A0092B-C50C-407E-A947-70E740481C1C}">
+                          <a14:useLocalDpi xmlns:a14="http://schemas.microsoft.com/office/drawing/2010/main" val="0"/>
+                        </a:ext>
+                      </a:extLst>
+                    </a:blip>
+                    <a:stretch>
+                      <a:fillRect/>
+                    </a:stretch>
+                  </pic:blipFill>
+                  <pic:spPr bwMode="auto">
+                    <a:xfrm>
+                      <a:off x="0" y="0"/>
+                      <a:ext cx="3742055" cy="3072765"/>
+                    </a:xfrm>
+                    <a:prstGeom prst="rect">
+                      <a:avLst/>
+                    </a:prstGeom>
+                    <a:noFill/>
+                    <a:ln w="9525">
+                      <a:noFill/>
+                      <a:headEnd/>
+                      <a:tailEnd/>
+                    </a:ln>
+                  </pic:spPr>
+                </pic:pic>
+              </a:graphicData>
+            </a:graphic>
+            <wp14:sizeRelH relativeFrom="page">
+              <wp14:pctWidth>0</wp14:pctWidth>
+            </wp14:sizeRelH>
+            <wp14:sizeRelV relativeFrom="page">
+              <wp14:pctHeight>0</wp14:pctHeight>
+            </wp14:sizeRelV>
+          </wp:anchor>
+        </w:drawing>
+      </w:r>
+      <w:r>
+        <w:rPr>
+          <w:noProof/>
+        </w:rPr>
+        <w:drawing>
+          <wp:anchor distT="0" distB="0" distL="114300" distR="114300" simplePos="0" relativeHeight="251671552" behindDoc="0" locked="0" layoutInCell="1" allowOverlap="1" wp14:anchorId="50C1C8A1" wp14:editId="6BBCA774">
+            <wp:simplePos x="0" y="0"/>
+            <wp:positionH relativeFrom="column">
+              <wp:posOffset>-871855</wp:posOffset>
+            </wp:positionH>
+            <wp:positionV relativeFrom="page">
+              <wp:posOffset>6825615</wp:posOffset>
+            </wp:positionV>
+            <wp:extent cx="3837940" cy="3072765"/>
+            <wp:effectExtent l="0" t="0" r="0" b="635"/>
+            <wp:wrapThrough wrapText="bothSides">
+              <wp:wrapPolygon edited="0">
+                <wp:start x="0" y="0"/>
+                <wp:lineTo x="0" y="21515"/>
+                <wp:lineTo x="21514" y="21515"/>
+                <wp:lineTo x="21514" y="0"/>
+                <wp:lineTo x="0" y="0"/>
+              </wp:wrapPolygon>
+            </wp:wrapThrough>
+            <wp:docPr id="14" name="Picture"/>
+            <wp:cNvGraphicFramePr/>
+            <a:graphic xmlns:a="http://schemas.openxmlformats.org/drawingml/2006/main">
+              <a:graphicData uri="http://schemas.openxmlformats.org/drawingml/2006/picture">
+                <pic:pic xmlns:pic="http://schemas.openxmlformats.org/drawingml/2006/picture">
+                  <pic:nvPicPr>
+                    <pic:cNvPr id="0" name="Picture" descr="345-Midterm_files/figure-docx/unnamed-chunk-11-3.png"/>
+                    <pic:cNvPicPr>
+                      <a:picLocks noChangeAspect="1" noChangeArrowheads="1"/>
+                    </pic:cNvPicPr>
+                  </pic:nvPicPr>
+                  <pic:blipFill>
+                    <a:blip r:embed="rId19">
+                      <a:extLst>
+                        <a:ext uri="{28A0092B-C50C-407E-A947-70E740481C1C}">
+                          <a14:useLocalDpi xmlns:a14="http://schemas.microsoft.com/office/drawing/2010/main" val="0"/>
+                        </a:ext>
+                      </a:extLst>
+                    </a:blip>
+                    <a:stretch>
+                      <a:fillRect/>
+                    </a:stretch>
+                  </pic:blipFill>
+                  <pic:spPr bwMode="auto">
+                    <a:xfrm>
+                      <a:off x="0" y="0"/>
+                      <a:ext cx="3837940" cy="3072765"/>
+                    </a:xfrm>
+                    <a:prstGeom prst="rect">
+                      <a:avLst/>
+                    </a:prstGeom>
+                    <a:noFill/>
+                    <a:ln w="9525">
+                      <a:noFill/>
+                      <a:headEnd/>
+                      <a:tailEnd/>
+                    </a:ln>
+                  </pic:spPr>
+                </pic:pic>
+              </a:graphicData>
+            </a:graphic>
+            <wp14:sizeRelH relativeFrom="page">
+              <wp14:pctWidth>0</wp14:pctWidth>
+            </wp14:sizeRelH>
+            <wp14:sizeRelV relativeFrom="page">
+              <wp14:pctHeight>0</wp14:pctHeight>
+            </wp14:sizeRelV>
+          </wp:anchor>
+        </w:drawing>
+      </w:r>
+      <w:r>
+        <w:rPr>
+          <w:noProof/>
+        </w:rPr>
         <mc:AlternateContent>
           <mc:Choice Requires="wps">
             <w:drawing>
-              <wp:anchor distT="0" distB="0" distL="114300" distR="114300" simplePos="0" relativeHeight="251699200" behindDoc="0" locked="0" layoutInCell="1" allowOverlap="1" wp14:anchorId="1BA51CF4" wp14:editId="1CBAB9F3">
+              <wp:anchor distT="0" distB="0" distL="114300" distR="114300" simplePos="0" relativeHeight="251699200" behindDoc="0" locked="0" layoutInCell="1" allowOverlap="1" wp14:anchorId="1BA51CF4" wp14:editId="4396343F">
                 <wp:simplePos x="0" y="0"/>
                 <wp:positionH relativeFrom="column">
                   <wp:posOffset>-659130</wp:posOffset>
@@ -3708,7 +3868,7 @@
                     </pic:cNvPicPr>
                   </pic:nvPicPr>
                   <pic:blipFill>
-                    <a:blip r:embed="rId18">
+                    <a:blip r:embed="rId20">
                       <a:extLst>
                         <a:ext uri="{28A0092B-C50C-407E-A947-70E740481C1C}">
                           <a14:useLocalDpi xmlns:a14="http://schemas.microsoft.com/office/drawing/2010/main" val="0"/>
@@ -3774,7 +3934,7 @@
                     </pic:cNvPicPr>
                   </pic:nvPicPr>
                   <pic:blipFill>
-                    <a:blip r:embed="rId19">
+                    <a:blip r:embed="rId21">
                       <a:extLst>
                         <a:ext uri="{28A0092B-C50C-407E-A947-70E740481C1C}">
                           <a14:useLocalDpi xmlns:a14="http://schemas.microsoft.com/office/drawing/2010/main" val="0"/>
@@ -3853,7 +4013,10 @@
               <w:t xml:space="preserve">before </w:t>
             </w:r>
             <w:r>
-              <w:t>26</w:t>
+              <w:t>2</w:t>
+            </w:r>
+            <w:r>
+              <w:t>6</w:t>
             </w:r>
             <w:r>
               <w:t xml:space="preserve">. Giannis has forced teams to change how they defend The Bucks because of his ability to dominate the game. We are going to analyze how Giannis has had to adapt to specialized defenses who prioritize stopping </w:t>
@@ -3876,10 +4039,22 @@
               <w:t xml:space="preserve">In 2018, </w:t>
             </w:r>
             <w:r>
-              <w:t>the plot</w:t>
-            </w:r>
-            <w:r>
-              <w:t xml:space="preserve"> shows how dominate Giannis was, and how nobody had an answer to stop him. He scored from all spots on the court, especially in the paint. Then in 2019, you can see the decrease in midrange shots. This is most likely attributed to defenses playing zone defense. Zone defense allows the defense to collapse on a driving opponent but leaves the threes open for a quick dish out. You could expect Giannis’s assists to go up from 2018.  </w:t>
+              <w:t>you can see</w:t>
+            </w:r>
+            <w:r>
+              <w:t xml:space="preserve"> how dominate Giannis was</w:t>
+            </w:r>
+            <w:r>
+              <w:t>. Note the spread of green points all around the court</w:t>
+            </w:r>
+            <w:r>
+              <w:t>. He scored from all spots on the court</w:t>
+            </w:r>
+            <w:r>
+              <w:t xml:space="preserve"> but,</w:t>
+            </w:r>
+            <w:r>
+              <w:t xml:space="preserve"> especially in the paint. Then in 2019, you can see the decrease in midrange shots. This is most likely attributed to defenses playing zone defense. Zone defense allows the defense to collapse on a driving opponent but leaves the threes open for a quick dish out. You could expect Giannis’s assists to go up from 2018.  </w:t>
             </w:r>
             <w:r>
               <w:t xml:space="preserve">From there we move to the 2020 season. This regular season the Bucks were seeded first in the eastern conference. This plot is </w:t>
@@ -3890,7 +4065,19 @@
             </w:r>
             <w:proofErr w:type="gramEnd"/>
             <w:r>
-              <w:t xml:space="preserve"> the previous year with more threes and mid-range shots. You can also see how Giannis prefers the right corner three </w:t>
+              <w:t xml:space="preserve"> the previous year with more threes and midrange shots.</w:t>
+            </w:r>
+            <w:r>
+              <w:t xml:space="preserve"> </w:t>
+            </w:r>
+            <w:r>
+              <w:t>Giannis dominates the paint per annum</w:t>
+            </w:r>
+            <w:r>
+              <w:t>.</w:t>
+            </w:r>
+            <w:r>
+              <w:t xml:space="preserve"> You can also see how Giannis prefers the right corner three </w:t>
             </w:r>
             <w:r>
               <w:t xml:space="preserve">versus the left </w:t>
@@ -3924,138 +4111,6 @@
       <w:pPr>
         <w:pStyle w:val="BodyText"/>
       </w:pPr>
-      <w:r>
-        <w:rPr>
-          <w:noProof/>
-        </w:rPr>
-        <w:drawing>
-          <wp:anchor distT="0" distB="0" distL="114300" distR="114300" simplePos="0" relativeHeight="251672576" behindDoc="0" locked="0" layoutInCell="1" allowOverlap="1" wp14:anchorId="26BCD351" wp14:editId="7969369C">
-            <wp:simplePos x="0" y="0"/>
-            <wp:positionH relativeFrom="column">
-              <wp:posOffset>2966085</wp:posOffset>
-            </wp:positionH>
-            <wp:positionV relativeFrom="page">
-              <wp:posOffset>6783070</wp:posOffset>
-            </wp:positionV>
-            <wp:extent cx="3742055" cy="3072765"/>
-            <wp:effectExtent l="0" t="0" r="4445" b="635"/>
-            <wp:wrapSquare wrapText="bothSides"/>
-            <wp:docPr id="15" name="Picture"/>
-            <wp:cNvGraphicFramePr/>
-            <a:graphic xmlns:a="http://schemas.openxmlformats.org/drawingml/2006/main">
-              <a:graphicData uri="http://schemas.openxmlformats.org/drawingml/2006/picture">
-                <pic:pic xmlns:pic="http://schemas.openxmlformats.org/drawingml/2006/picture">
-                  <pic:nvPicPr>
-                    <pic:cNvPr id="0" name="Picture" descr="345-Midterm_files/figure-docx/unnamed-chunk-11-4.png"/>
-                    <pic:cNvPicPr>
-                      <a:picLocks noChangeAspect="1" noChangeArrowheads="1"/>
-                    </pic:cNvPicPr>
-                  </pic:nvPicPr>
-                  <pic:blipFill>
-                    <a:blip r:embed="rId20">
-                      <a:extLst>
-                        <a:ext uri="{28A0092B-C50C-407E-A947-70E740481C1C}">
-                          <a14:useLocalDpi xmlns:a14="http://schemas.microsoft.com/office/drawing/2010/main" val="0"/>
-                        </a:ext>
-                      </a:extLst>
-                    </a:blip>
-                    <a:stretch>
-                      <a:fillRect/>
-                    </a:stretch>
-                  </pic:blipFill>
-                  <pic:spPr bwMode="auto">
-                    <a:xfrm>
-                      <a:off x="0" y="0"/>
-                      <a:ext cx="3742055" cy="3072765"/>
-                    </a:xfrm>
-                    <a:prstGeom prst="rect">
-                      <a:avLst/>
-                    </a:prstGeom>
-                    <a:noFill/>
-                    <a:ln w="9525">
-                      <a:noFill/>
-                      <a:headEnd/>
-                      <a:tailEnd/>
-                    </a:ln>
-                  </pic:spPr>
-                </pic:pic>
-              </a:graphicData>
-            </a:graphic>
-            <wp14:sizeRelH relativeFrom="page">
-              <wp14:pctWidth>0</wp14:pctWidth>
-            </wp14:sizeRelH>
-            <wp14:sizeRelV relativeFrom="page">
-              <wp14:pctHeight>0</wp14:pctHeight>
-            </wp14:sizeRelV>
-          </wp:anchor>
-        </w:drawing>
-      </w:r>
-      <w:r>
-        <w:rPr>
-          <w:noProof/>
-        </w:rPr>
-        <w:drawing>
-          <wp:anchor distT="0" distB="0" distL="114300" distR="114300" simplePos="0" relativeHeight="251671552" behindDoc="0" locked="0" layoutInCell="1" allowOverlap="1" wp14:anchorId="50C1C8A1" wp14:editId="72A85465">
-            <wp:simplePos x="0" y="0"/>
-            <wp:positionH relativeFrom="column">
-              <wp:posOffset>-872490</wp:posOffset>
-            </wp:positionH>
-            <wp:positionV relativeFrom="page">
-              <wp:posOffset>6783070</wp:posOffset>
-            </wp:positionV>
-            <wp:extent cx="3837940" cy="3072765"/>
-            <wp:effectExtent l="0" t="0" r="0" b="635"/>
-            <wp:wrapSquare wrapText="bothSides"/>
-            <wp:docPr id="14" name="Picture"/>
-            <wp:cNvGraphicFramePr/>
-            <a:graphic xmlns:a="http://schemas.openxmlformats.org/drawingml/2006/main">
-              <a:graphicData uri="http://schemas.openxmlformats.org/drawingml/2006/picture">
-                <pic:pic xmlns:pic="http://schemas.openxmlformats.org/drawingml/2006/picture">
-                  <pic:nvPicPr>
-                    <pic:cNvPr id="0" name="Picture" descr="345-Midterm_files/figure-docx/unnamed-chunk-11-3.png"/>
-                    <pic:cNvPicPr>
-                      <a:picLocks noChangeAspect="1" noChangeArrowheads="1"/>
-                    </pic:cNvPicPr>
-                  </pic:nvPicPr>
-                  <pic:blipFill>
-                    <a:blip r:embed="rId21">
-                      <a:extLst>
-                        <a:ext uri="{28A0092B-C50C-407E-A947-70E740481C1C}">
-                          <a14:useLocalDpi xmlns:a14="http://schemas.microsoft.com/office/drawing/2010/main" val="0"/>
-                        </a:ext>
-                      </a:extLst>
-                    </a:blip>
-                    <a:stretch>
-                      <a:fillRect/>
-                    </a:stretch>
-                  </pic:blipFill>
-                  <pic:spPr bwMode="auto">
-                    <a:xfrm>
-                      <a:off x="0" y="0"/>
-                      <a:ext cx="3837940" cy="3072765"/>
-                    </a:xfrm>
-                    <a:prstGeom prst="rect">
-                      <a:avLst/>
-                    </a:prstGeom>
-                    <a:noFill/>
-                    <a:ln w="9525">
-                      <a:noFill/>
-                      <a:headEnd/>
-                      <a:tailEnd/>
-                    </a:ln>
-                  </pic:spPr>
-                </pic:pic>
-              </a:graphicData>
-            </a:graphic>
-            <wp14:sizeRelH relativeFrom="page">
-              <wp14:pctWidth>0</wp14:pctWidth>
-            </wp14:sizeRelH>
-            <wp14:sizeRelV relativeFrom="page">
-              <wp14:pctHeight>0</wp14:pctHeight>
-            </wp14:sizeRelV>
-          </wp:anchor>
-        </w:drawing>
-      </w:r>
     </w:p>
     <w:sectPr>
       <w:pgSz w:w="12240" w:h="15840"/>

</xml_diff>